<commit_message>
Changes to FTA application, introduction of new "Regional Trade Agreement" application
</commit_message>
<xml_diff>
--- a/tariff-reference/create_tariff_schedule/output/schedule/schedule_01.docx
+++ b/tariff-reference/create_tariff_schedule/output/schedule/schedule_01.docx
@@ -165,6 +165,9 @@
               <w:pStyle w:val="NormalinTable"/>
               <w:jc w:val="left"/>
             </w:pPr>
+            <w:r>
+              <w:t/>
+            </w:r>
           </w:p>
         </w:tc>
         <w:tc>
@@ -639,7 +642,7 @@
               <w:jc w:val="left"/>
             </w:pPr>
             <w:r>
-              <w:t>0.0%</w:t>
+              <w:t/>
             </w:r>
           </w:p>
         </w:tc>
@@ -740,7 +743,7 @@
               <w:jc w:val="left"/>
             </w:pPr>
             <w:r>
-              <w:t>0.0%</w:t>
+              <w:t/>
             </w:r>
           </w:p>
         </w:tc>
@@ -840,7 +843,7 @@
               <w:jc w:val="left"/>
             </w:pPr>
             <w:r>
-              <w:t>0.0%</w:t>
+              <w:t/>
             </w:r>
           </w:p>
         </w:tc>
@@ -957,9 +960,6 @@
               <w:pStyle w:val="NormalinTable"/>
               <w:jc w:val="left"/>
             </w:pPr>
-            <w:r>
-              <w:t/>
-            </w:r>
           </w:p>
         </w:tc>
         <w:tc>
@@ -1231,7 +1231,7 @@
               <w:jc w:val="left"/>
             </w:pPr>
             <w:r>
-              <w:t>0.0%</w:t>
+              <w:t/>
             </w:r>
           </w:p>
         </w:tc>
@@ -1332,7 +1332,7 @@
               <w:jc w:val="left"/>
             </w:pPr>
             <w:r>
-              <w:t>0.0%</w:t>
+              <w:t/>
             </w:r>
           </w:p>
         </w:tc>
@@ -1433,7 +1433,7 @@
               <w:jc w:val="left"/>
             </w:pPr>
             <w:r>
-              <w:t>0.0%</w:t>
+              <w:t/>
             </w:r>
           </w:p>
         </w:tc>
@@ -1551,9 +1551,6 @@
               <w:pStyle w:val="NormalinTable"/>
               <w:jc w:val="left"/>
             </w:pPr>
-            <w:r>
-              <w:t/>
-            </w:r>
           </w:p>
         </w:tc>
         <w:tc>
@@ -1633,7 +1630,7 @@
               <w:jc w:val="left"/>
             </w:pPr>
             <w:r>
-              <w:t>0.0%</w:t>
+              <w:t/>
             </w:r>
           </w:p>
         </w:tc>
@@ -1832,7 +1829,7 @@
               <w:jc w:val="left"/>
             </w:pPr>
             <w:r>
-              <w:t>0.0%</w:t>
+              <w:t/>
             </w:r>
           </w:p>
         </w:tc>
@@ -2035,7 +2032,7 @@
               <w:jc w:val="left"/>
             </w:pPr>
             <w:r>
-              <w:t>0.0%</w:t>
+              <w:t/>
             </w:r>
           </w:p>
         </w:tc>
@@ -2140,7 +2137,7 @@
               <w:jc w:val="left"/>
             </w:pPr>
             <w:r>
-              <w:t>0.0%</w:t>
+              <w:t/>
             </w:r>
           </w:p>
         </w:tc>
@@ -2345,7 +2342,7 @@
               <w:jc w:val="left"/>
             </w:pPr>
             <w:r>
-              <w:t>0.0%</w:t>
+              <w:t/>
             </w:r>
           </w:p>
         </w:tc>
@@ -2450,7 +2447,7 @@
               <w:jc w:val="left"/>
             </w:pPr>
             <w:r>
-              <w:t>0.0%</w:t>
+              <w:t/>
             </w:r>
           </w:p>
         </w:tc>
@@ -2757,7 +2754,7 @@
               <w:jc w:val="left"/>
             </w:pPr>
             <w:r>
-              <w:t>0.0%</w:t>
+              <w:t/>
             </w:r>
           </w:p>
         </w:tc>
@@ -2864,7 +2861,7 @@
               <w:jc w:val="left"/>
             </w:pPr>
             <w:r>
-              <w:t>0.0%</w:t>
+              <w:t/>
             </w:r>
           </w:p>
         </w:tc>
@@ -3073,7 +3070,7 @@
               <w:jc w:val="left"/>
             </w:pPr>
             <w:r>
-              <w:t>0.0%</w:t>
+              <w:t/>
             </w:r>
           </w:p>
         </w:tc>
@@ -3180,7 +3177,7 @@
               <w:jc w:val="left"/>
             </w:pPr>
             <w:r>
-              <w:t>0.0%</w:t>
+              <w:t/>
             </w:r>
           </w:p>
         </w:tc>
@@ -3389,7 +3386,7 @@
               <w:jc w:val="left"/>
             </w:pPr>
             <w:r>
-              <w:t>0.0%</w:t>
+              <w:t/>
             </w:r>
           </w:p>
         </w:tc>
@@ -3496,7 +3493,7 @@
               <w:jc w:val="left"/>
             </w:pPr>
             <w:r>
-              <w:t>0.0%</w:t>
+              <w:t/>
             </w:r>
           </w:p>
         </w:tc>
@@ -3700,7 +3697,7 @@
               <w:jc w:val="left"/>
             </w:pPr>
             <w:r>
-              <w:t>0.0%</w:t>
+              <w:t/>
             </w:r>
           </w:p>
         </w:tc>
@@ -3816,9 +3813,6 @@
               <w:pStyle w:val="NormalinTable"/>
               <w:jc w:val="left"/>
             </w:pPr>
-            <w:r>
-              <w:t/>
-            </w:r>
           </w:p>
         </w:tc>
         <w:tc>
@@ -3898,7 +3892,7 @@
               <w:jc w:val="left"/>
             </w:pPr>
             <w:r>
-              <w:t>0.0%</w:t>
+              <w:t/>
             </w:r>
           </w:p>
         </w:tc>
@@ -3999,7 +3993,7 @@
               <w:jc w:val="left"/>
             </w:pPr>
             <w:r>
-              <w:t>0.0%</w:t>
+              <w:t/>
             </w:r>
           </w:p>
         </w:tc>
@@ -4117,9 +4111,6 @@
               <w:pStyle w:val="NormalinTable"/>
               <w:jc w:val="left"/>
             </w:pPr>
-            <w:r>
-              <w:t/>
-            </w:r>
           </w:p>
         </w:tc>
         <w:tc>
@@ -4200,7 +4191,7 @@
               <w:jc w:val="left"/>
             </w:pPr>
             <w:r>
-              <w:t>0.0%</w:t>
+              <w:t/>
             </w:r>
           </w:p>
         </w:tc>
@@ -4395,7 +4386,7 @@
               <w:jc w:val="left"/>
             </w:pPr>
             <w:r>
-              <w:t>0.0%</w:t>
+              <w:t/>
             </w:r>
           </w:p>
         </w:tc>
@@ -4496,7 +4487,7 @@
               <w:jc w:val="left"/>
             </w:pPr>
             <w:r>
-              <w:t>0.0%</w:t>
+              <w:t/>
             </w:r>
           </w:p>
         </w:tc>
@@ -4614,9 +4605,6 @@
               <w:pStyle w:val="NormalinTable"/>
               <w:jc w:val="left"/>
             </w:pPr>
-            <w:r>
-              <w:t/>
-            </w:r>
           </w:p>
         </w:tc>
         <w:tc>
@@ -4695,7 +4683,7 @@
               <w:jc w:val="left"/>
             </w:pPr>
             <w:r>
-              <w:t>0.0%</w:t>
+              <w:t/>
             </w:r>
           </w:p>
         </w:tc>
@@ -4988,7 +4976,7 @@
               <w:jc w:val="left"/>
             </w:pPr>
             <w:r>
-              <w:t>0.0%</w:t>
+              <w:t/>
             </w:r>
           </w:p>
         </w:tc>
@@ -5089,7 +5077,7 @@
               <w:jc w:val="left"/>
             </w:pPr>
             <w:r>
-              <w:t>0.0%</w:t>
+              <w:t/>
             </w:r>
           </w:p>
         </w:tc>
@@ -5384,7 +5372,7 @@
               <w:jc w:val="left"/>
             </w:pPr>
             <w:r>
-              <w:t>0.0%</w:t>
+              <w:t/>
             </w:r>
           </w:p>
         </w:tc>
@@ -5487,7 +5475,7 @@
               <w:jc w:val="left"/>
             </w:pPr>
             <w:r>
-              <w:t>0.0%</w:t>
+              <w:t/>
             </w:r>
           </w:p>
         </w:tc>
@@ -5590,7 +5578,7 @@
               <w:jc w:val="left"/>
             </w:pPr>
             <w:r>
-              <w:t>0.0%</w:t>
+              <w:t/>
             </w:r>
           </w:p>
         </w:tc>
@@ -5883,7 +5871,7 @@
               <w:jc w:val="left"/>
             </w:pPr>
             <w:r>
-              <w:t>0.0%</w:t>
+              <w:t/>
             </w:r>
           </w:p>
         </w:tc>
@@ -6078,7 +6066,7 @@
               <w:jc w:val="left"/>
             </w:pPr>
             <w:r>
-              <w:t>0.0%</w:t>
+              <w:t/>
             </w:r>
           </w:p>
         </w:tc>
@@ -6179,7 +6167,7 @@
               <w:jc w:val="left"/>
             </w:pPr>
             <w:r>
-              <w:t>0.0%</w:t>
+              <w:t/>
             </w:r>
           </w:p>
         </w:tc>
@@ -6377,7 +6365,7 @@
               <w:jc w:val="left"/>
             </w:pPr>
             <w:r>
-              <w:t>0.0%</w:t>
+              <w:t/>
             </w:r>
           </w:p>
         </w:tc>
@@ -6476,7 +6464,7 @@
               <w:jc w:val="left"/>
             </w:pPr>
             <w:r>
-              <w:t>0.0%</w:t>
+              <w:t/>
             </w:r>
           </w:p>
         </w:tc>
@@ -6592,9 +6580,6 @@
               <w:pStyle w:val="NormalinTable"/>
               <w:jc w:val="left"/>
             </w:pPr>
-            <w:r>
-              <w:t/>
-            </w:r>
           </w:p>
         </w:tc>
         <w:tc>
@@ -6964,7 +6949,7 @@
               <w:jc w:val="left"/>
             </w:pPr>
             <w:r>
-              <w:t>0.0%</w:t>
+              <w:t/>
             </w:r>
           </w:p>
         </w:tc>
@@ -7067,7 +7052,7 @@
               <w:jc w:val="left"/>
             </w:pPr>
             <w:r>
-              <w:t>0.0%</w:t>
+              <w:t/>
             </w:r>
           </w:p>
         </w:tc>
@@ -7268,7 +7253,7 @@
               <w:jc w:val="left"/>
             </w:pPr>
             <w:r>
-              <w:t>0.0%</w:t>
+              <w:t/>
             </w:r>
           </w:p>
         </w:tc>
@@ -7371,7 +7356,7 @@
               <w:jc w:val="left"/>
             </w:pPr>
             <w:r>
-              <w:t>0.0%</w:t>
+              <w:t/>
             </w:r>
           </w:p>
         </w:tc>
@@ -7474,7 +7459,7 @@
               <w:jc w:val="left"/>
             </w:pPr>
             <w:r>
-              <w:t>0.0%</w:t>
+              <w:t/>
             </w:r>
           </w:p>
         </w:tc>
@@ -7573,7 +7558,7 @@
               <w:jc w:val="left"/>
             </w:pPr>
             <w:r>
-              <w:t>0.0%</w:t>
+              <w:t/>
             </w:r>
           </w:p>
         </w:tc>
@@ -7672,7 +7657,7 @@
               <w:jc w:val="left"/>
             </w:pPr>
             <w:r>
-              <w:t>0.0%</w:t>
+              <w:t/>
             </w:r>
           </w:p>
         </w:tc>
@@ -7771,7 +7756,7 @@
               <w:jc w:val="left"/>
             </w:pPr>
             <w:r>
-              <w:t>0.0%</w:t>
+              <w:t/>
             </w:r>
           </w:p>
         </w:tc>
@@ -7967,7 +7952,7 @@
               <w:jc w:val="left"/>
             </w:pPr>
             <w:r>
-              <w:t>0.0%</w:t>
+              <w:t/>
             </w:r>
           </w:p>
         </w:tc>
@@ -8162,7 +8147,7 @@
               <w:jc w:val="left"/>
             </w:pPr>
             <w:r>
-              <w:t>0.0%</w:t>
+              <w:t/>
             </w:r>
           </w:p>
         </w:tc>
@@ -8263,7 +8248,7 @@
               <w:jc w:val="left"/>
             </w:pPr>
             <w:r>
-              <w:t>0.0%</w:t>
+              <w:t/>
             </w:r>
           </w:p>
         </w:tc>
@@ -8364,7 +8349,7 @@
               <w:jc w:val="left"/>
             </w:pPr>
             <w:r>
-              <w:t>0.0%</w:t>
+              <w:t/>
             </w:r>
           </w:p>
         </w:tc>
@@ -8465,7 +8450,7 @@
               <w:jc w:val="left"/>
             </w:pPr>
             <w:r>
-              <w:t>0.0%</w:t>
+              <w:t/>
             </w:r>
           </w:p>
         </w:tc>
@@ -8758,7 +8743,7 @@
               <w:jc w:val="left"/>
             </w:pPr>
             <w:r>
-              <w:t>0.0%</w:t>
+              <w:t/>
             </w:r>
           </w:p>
         </w:tc>
@@ -8857,7 +8842,7 @@
               <w:jc w:val="left"/>
             </w:pPr>
             <w:r>
-              <w:t>0.0%</w:t>
+              <w:t/>
             </w:r>
           </w:p>
         </w:tc>
@@ -8956,7 +8941,7 @@
               <w:jc w:val="left"/>
             </w:pPr>
             <w:r>
-              <w:t>0.0%</w:t>
+              <w:t/>
             </w:r>
           </w:p>
         </w:tc>
@@ -9151,7 +9136,7 @@
               <w:jc w:val="left"/>
             </w:pPr>
             <w:r>
-              <w:t>0.0%</w:t>
+              <w:t/>
             </w:r>
           </w:p>
         </w:tc>
@@ -9252,7 +9237,7 @@
               <w:jc w:val="left"/>
             </w:pPr>
             <w:r>
-              <w:t>0.0%</w:t>
+              <w:t/>
             </w:r>
           </w:p>
         </w:tc>
@@ -9353,7 +9338,7 @@
               <w:jc w:val="left"/>
             </w:pPr>
             <w:r>
-              <w:t>0.0%</w:t>
+              <w:t/>
             </w:r>
           </w:p>
         </w:tc>
@@ -9452,7 +9437,7 @@
               <w:jc w:val="left"/>
             </w:pPr>
             <w:r>
-              <w:t>0.0%</w:t>
+              <w:t/>
             </w:r>
           </w:p>
         </w:tc>
@@ -9649,7 +9634,7 @@
               <w:jc w:val="left"/>
             </w:pPr>
             <w:r>
-              <w:t>0.0%</w:t>
+              <w:t/>
             </w:r>
           </w:p>
         </w:tc>
@@ -9748,7 +9733,7 @@
               <w:jc w:val="left"/>
             </w:pPr>
             <w:r>
-              <w:t>0.0%</w:t>
+              <w:t/>
             </w:r>
           </w:p>
         </w:tc>
@@ -9847,7 +9832,7 @@
               <w:jc w:val="left"/>
             </w:pPr>
             <w:r>
-              <w:t>0.0%</w:t>
+              <w:t/>
             </w:r>
           </w:p>
         </w:tc>
@@ -10042,7 +10027,7 @@
               <w:jc w:val="left"/>
             </w:pPr>
             <w:r>
-              <w:t>0.0%</w:t>
+              <w:t/>
             </w:r>
           </w:p>
         </w:tc>
@@ -10143,7 +10128,7 @@
               <w:jc w:val="left"/>
             </w:pPr>
             <w:r>
-              <w:t>0.0%</w:t>
+              <w:t/>
             </w:r>
           </w:p>
         </w:tc>
@@ -10341,7 +10326,7 @@
               <w:jc w:val="left"/>
             </w:pPr>
             <w:r>
-              <w:t>0.0%</w:t>
+              <w:t/>
             </w:r>
           </w:p>
         </w:tc>
@@ -10440,7 +10425,7 @@
               <w:jc w:val="left"/>
             </w:pPr>
             <w:r>
-              <w:t>0.0%</w:t>
+              <w:t/>
             </w:r>
           </w:p>
         </w:tc>
@@ -10539,7 +10524,7 @@
               <w:jc w:val="left"/>
             </w:pPr>
             <w:r>
-              <w:t>0.0%</w:t>
+              <w:t/>
             </w:r>
           </w:p>
         </w:tc>

</xml_diff>